<commit_message>
Olwen CC2500 files added
</commit_message>
<xml_diff>
--- a/NeldeCalma/Калма.docx
+++ b/NeldeCalma/Калма.docx
@@ -73,7 +73,13 @@
         <w:t>Осуществляется по однонаправленному радиоканалу. Ветка излучает постоянно. Светильни в целях экономии энергии включают прием один раз в секунду</w:t>
       </w:r>
       <w:r>
-        <w:t xml:space="preserve"> на время, равное длине полутора пакетов.</w:t>
+        <w:t xml:space="preserve"> на время, равное длине </w:t>
+      </w:r>
+      <w:r>
+        <w:t>двух-трех</w:t>
+      </w:r>
+      <w:r>
+        <w:t xml:space="preserve"> пакетов.</w:t>
       </w:r>
     </w:p>
     <w:p>
@@ -85,9 +91,254 @@
       <w:r>
         <w:t>Для уменьшения габаритов антенн и уменьшения числа компонентов используем частоту 2.4 ГГц, то есть, СС2500.</w:t>
       </w:r>
-      <w:bookmarkStart w:id="0" w:name="_GoBack"/>
-      <w:bookmarkEnd w:id="0"/>
     </w:p>
+    <w:p/>
+    <w:p>
+      <w:pPr>
+        <w:pStyle w:val="Heading1"/>
+      </w:pPr>
+      <w:r>
+        <w:t>Список команд</w:t>
+      </w:r>
+    </w:p>
+    <w:tbl>
+      <w:tblPr>
+        <w:tblStyle w:val="TableGrid"/>
+        <w:tblW w:w="0" w:type="auto"/>
+        <w:tblLook w:val="04A0" w:firstRow="1" w:lastRow="0" w:firstColumn="1" w:lastColumn="0" w:noHBand="0" w:noVBand="1"/>
+      </w:tblPr>
+      <w:tblGrid>
+        <w:gridCol w:w="1524"/>
+        <w:gridCol w:w="777"/>
+        <w:gridCol w:w="7270"/>
+      </w:tblGrid>
+      <w:tr>
+        <w:tc>
+          <w:tcPr>
+            <w:tcW w:w="1524" w:type="dxa"/>
+          </w:tcPr>
+          <w:p>
+            <w:pPr>
+              <w:ind w:firstLine="0"/>
+              <w:jc w:val="center"/>
+              <w:rPr>
+                <w:b/>
+              </w:rPr>
+            </w:pPr>
+            <w:r>
+              <w:rPr>
+                <w:b/>
+              </w:rPr>
+              <w:t>Название</w:t>
+            </w:r>
+          </w:p>
+        </w:tc>
+        <w:tc>
+          <w:tcPr>
+            <w:tcW w:w="777" w:type="dxa"/>
+          </w:tcPr>
+          <w:p>
+            <w:pPr>
+              <w:ind w:firstLine="0"/>
+              <w:jc w:val="center"/>
+              <w:rPr>
+                <w:b/>
+              </w:rPr>
+            </w:pPr>
+            <w:r>
+              <w:rPr>
+                <w:b/>
+              </w:rPr>
+              <w:t>Код</w:t>
+            </w:r>
+          </w:p>
+        </w:tc>
+        <w:tc>
+          <w:tcPr>
+            <w:tcW w:w="7270" w:type="dxa"/>
+          </w:tcPr>
+          <w:p>
+            <w:pPr>
+              <w:ind w:firstLine="0"/>
+              <w:jc w:val="center"/>
+              <w:rPr>
+                <w:b/>
+              </w:rPr>
+            </w:pPr>
+            <w:r>
+              <w:rPr>
+                <w:b/>
+              </w:rPr>
+              <w:t>Данные</w:t>
+            </w:r>
+          </w:p>
+        </w:tc>
+      </w:tr>
+      <w:tr>
+        <w:tc>
+          <w:tcPr>
+            <w:tcW w:w="1524" w:type="dxa"/>
+          </w:tcPr>
+          <w:p>
+            <w:pPr>
+              <w:ind w:firstLine="0"/>
+              <w:rPr>
+                <w:lang w:val="en-US"/>
+              </w:rPr>
+            </w:pPr>
+            <w:r>
+              <w:rPr>
+                <w:lang w:val="en-US"/>
+              </w:rPr>
+              <w:t>SetColor</w:t>
+            </w:r>
+          </w:p>
+        </w:tc>
+        <w:tc>
+          <w:tcPr>
+            <w:tcW w:w="777" w:type="dxa"/>
+          </w:tcPr>
+          <w:p>
+            <w:pPr>
+              <w:ind w:firstLine="0"/>
+              <w:rPr>
+                <w:lang w:val="en-US"/>
+              </w:rPr>
+            </w:pPr>
+            <w:r>
+              <w:rPr>
+                <w:lang w:val="en-US"/>
+              </w:rPr>
+              <w:t>0xC0</w:t>
+            </w:r>
+          </w:p>
+        </w:tc>
+        <w:tc>
+          <w:tcPr>
+            <w:tcW w:w="7270" w:type="dxa"/>
+          </w:tcPr>
+          <w:p>
+            <w:pPr>
+              <w:ind w:firstLine="0"/>
+            </w:pPr>
+            <w:r>
+              <w:t>Первый байт – значение красного канала, второй – зеленого, третий – синего.</w:t>
+            </w:r>
+            <w:bookmarkStart w:id="0" w:name="_GoBack"/>
+            <w:bookmarkEnd w:id="0"/>
+          </w:p>
+        </w:tc>
+      </w:tr>
+      <w:tr>
+        <w:tc>
+          <w:tcPr>
+            <w:tcW w:w="1524" w:type="dxa"/>
+          </w:tcPr>
+          <w:p>
+            <w:pPr>
+              <w:ind w:firstLine="0"/>
+            </w:pPr>
+          </w:p>
+        </w:tc>
+        <w:tc>
+          <w:tcPr>
+            <w:tcW w:w="777" w:type="dxa"/>
+          </w:tcPr>
+          <w:p>
+            <w:pPr>
+              <w:ind w:firstLine="0"/>
+            </w:pPr>
+          </w:p>
+        </w:tc>
+        <w:tc>
+          <w:tcPr>
+            <w:tcW w:w="7270" w:type="dxa"/>
+          </w:tcPr>
+          <w:p>
+            <w:pPr>
+              <w:ind w:firstLine="0"/>
+            </w:pPr>
+          </w:p>
+        </w:tc>
+      </w:tr>
+      <w:tr>
+        <w:tc>
+          <w:tcPr>
+            <w:tcW w:w="1524" w:type="dxa"/>
+          </w:tcPr>
+          <w:p>
+            <w:pPr>
+              <w:ind w:firstLine="0"/>
+              <w:rPr>
+                <w:lang w:val="en-US"/>
+              </w:rPr>
+            </w:pPr>
+          </w:p>
+        </w:tc>
+        <w:tc>
+          <w:tcPr>
+            <w:tcW w:w="777" w:type="dxa"/>
+          </w:tcPr>
+          <w:p>
+            <w:pPr>
+              <w:ind w:firstLine="0"/>
+              <w:rPr>
+                <w:lang w:val="en-US"/>
+              </w:rPr>
+            </w:pPr>
+          </w:p>
+        </w:tc>
+        <w:tc>
+          <w:tcPr>
+            <w:tcW w:w="7270" w:type="dxa"/>
+          </w:tcPr>
+          <w:p>
+            <w:pPr>
+              <w:ind w:firstLine="0"/>
+              <w:rPr>
+                <w:lang w:val="en-US"/>
+              </w:rPr>
+            </w:pPr>
+          </w:p>
+        </w:tc>
+      </w:tr>
+      <w:tr>
+        <w:tc>
+          <w:tcPr>
+            <w:tcW w:w="1524" w:type="dxa"/>
+          </w:tcPr>
+          <w:p>
+            <w:pPr>
+              <w:ind w:firstLine="0"/>
+            </w:pPr>
+          </w:p>
+        </w:tc>
+        <w:tc>
+          <w:tcPr>
+            <w:tcW w:w="777" w:type="dxa"/>
+          </w:tcPr>
+          <w:p>
+            <w:pPr>
+              <w:ind w:firstLine="0"/>
+            </w:pPr>
+          </w:p>
+        </w:tc>
+        <w:tc>
+          <w:tcPr>
+            <w:tcW w:w="7270" w:type="dxa"/>
+          </w:tcPr>
+          <w:p>
+            <w:pPr>
+              <w:ind w:firstLine="0"/>
+              <w:rPr>
+                <w:lang w:val="en-US"/>
+              </w:rPr>
+            </w:pPr>
+          </w:p>
+        </w:tc>
+      </w:tr>
+    </w:tbl>
+    <w:p/>
     <w:sectPr>
       <w:pgSz w:w="11906" w:h="16838"/>
       <w:pgMar w:top="1134" w:right="850" w:bottom="1134" w:left="1701" w:header="708" w:footer="708" w:gutter="0"/>
@@ -367,6 +618,32 @@
       <w:szCs w:val="28"/>
     </w:rPr>
   </w:style>
+  <w:style w:type="table" w:styleId="TableGrid">
+    <w:name w:val="Table Grid"/>
+    <w:basedOn w:val="TableNormal"/>
+    <w:uiPriority w:val="59"/>
+    <w:rsid w:val="00DE0E4B"/>
+    <w:pPr>
+      <w:spacing w:after="0" w:line="240" w:lineRule="auto"/>
+    </w:pPr>
+    <w:tblPr>
+      <w:tblInd w:w="0" w:type="dxa"/>
+      <w:tblBorders>
+        <w:top w:val="single" w:sz="4" w:space="0" w:color="auto"/>
+        <w:left w:val="single" w:sz="4" w:space="0" w:color="auto"/>
+        <w:bottom w:val="single" w:sz="4" w:space="0" w:color="auto"/>
+        <w:right w:val="single" w:sz="4" w:space="0" w:color="auto"/>
+        <w:insideH w:val="single" w:sz="4" w:space="0" w:color="auto"/>
+        <w:insideV w:val="single" w:sz="4" w:space="0" w:color="auto"/>
+      </w:tblBorders>
+      <w:tblCellMar>
+        <w:top w:w="0" w:type="dxa"/>
+        <w:left w:w="108" w:type="dxa"/>
+        <w:bottom w:w="0" w:type="dxa"/>
+        <w:right w:w="108" w:type="dxa"/>
+      </w:tblCellMar>
+    </w:tblPr>
+  </w:style>
 </w:styles>
 </file>
 
@@ -638,6 +915,32 @@
       <w:sz w:val="28"/>
       <w:szCs w:val="28"/>
     </w:rPr>
+  </w:style>
+  <w:style w:type="table" w:styleId="TableGrid">
+    <w:name w:val="Table Grid"/>
+    <w:basedOn w:val="TableNormal"/>
+    <w:uiPriority w:val="59"/>
+    <w:rsid w:val="00DE0E4B"/>
+    <w:pPr>
+      <w:spacing w:after="0" w:line="240" w:lineRule="auto"/>
+    </w:pPr>
+    <w:tblPr>
+      <w:tblInd w:w="0" w:type="dxa"/>
+      <w:tblBorders>
+        <w:top w:val="single" w:sz="4" w:space="0" w:color="auto"/>
+        <w:left w:val="single" w:sz="4" w:space="0" w:color="auto"/>
+        <w:bottom w:val="single" w:sz="4" w:space="0" w:color="auto"/>
+        <w:right w:val="single" w:sz="4" w:space="0" w:color="auto"/>
+        <w:insideH w:val="single" w:sz="4" w:space="0" w:color="auto"/>
+        <w:insideV w:val="single" w:sz="4" w:space="0" w:color="auto"/>
+      </w:tblBorders>
+      <w:tblCellMar>
+        <w:top w:w="0" w:type="dxa"/>
+        <w:left w:w="108" w:type="dxa"/>
+        <w:bottom w:w="0" w:type="dxa"/>
+        <w:right w:w="108" w:type="dxa"/>
+      </w:tblCellMar>
+    </w:tblPr>
   </w:style>
 </w:styles>
 </file>

</xml_diff>